<commit_message>
Change computational math sem 5 task 1
</commit_message>
<xml_diff>
--- a/5_semestr/Computational math/Seminars/educmm_sem_2021_rk6_56b_sergeevadk_sem5_tsk1.docx
+++ b/5_semestr/Computational math/Seminars/educmm_sem_2021_rk6_56b_sergeevadk_sem5_tsk1.docx
@@ -259,8 +259,45 @@
             <w:sz w:val="28"/>
             <w:szCs w:val="28"/>
           </w:rPr>
-          <m:t>=0</m:t>
+          <m:t>=</m:t>
         </m:r>
+        <m:f>
+          <m:fPr>
+            <m:ctrlPr>
+              <w:rPr>
+                <w:rFonts w:ascii="Cambria Math" w:hAnsi="Cambria Math" w:cs="Times New Roman"/>
+                <w:sz w:val="28"/>
+                <w:szCs w:val="28"/>
+              </w:rPr>
+            </m:ctrlPr>
+          </m:fPr>
+          <m:num>
+            <m:r>
+              <m:rPr>
+                <m:sty m:val="p"/>
+              </m:rPr>
+              <w:rPr>
+                <w:rFonts w:ascii="Cambria Math" w:hAnsi="Cambria Math" w:cs="Times New Roman"/>
+                <w:sz w:val="28"/>
+                <w:szCs w:val="28"/>
+              </w:rPr>
+              <m:t>1</m:t>
+            </m:r>
+          </m:num>
+          <m:den>
+            <m:r>
+              <m:rPr>
+                <m:sty m:val="p"/>
+              </m:rPr>
+              <w:rPr>
+                <w:rFonts w:ascii="Cambria Math" w:hAnsi="Cambria Math" w:cs="Times New Roman"/>
+                <w:sz w:val="28"/>
+                <w:szCs w:val="28"/>
+              </w:rPr>
+              <m:t>10</m:t>
+            </m:r>
+          </m:den>
+        </m:f>
         <m:r>
           <m:rPr>
             <m:sty m:val="p"/>
@@ -1588,8 +1625,40 @@
             <w:sz w:val="28"/>
             <w:szCs w:val="28"/>
           </w:rPr>
-          <m:t>=0</m:t>
+          <m:t>=</m:t>
         </m:r>
+        <m:f>
+          <m:fPr>
+            <m:ctrlPr>
+              <w:rPr>
+                <w:rFonts w:ascii="Cambria Math" w:eastAsiaTheme="minorEastAsia" w:hAnsi="Cambria Math" w:cs="Times New Roman"/>
+                <w:i/>
+                <w:sz w:val="28"/>
+                <w:szCs w:val="28"/>
+              </w:rPr>
+            </m:ctrlPr>
+          </m:fPr>
+          <m:num>
+            <m:r>
+              <w:rPr>
+                <w:rFonts w:ascii="Cambria Math" w:eastAsiaTheme="minorEastAsia" w:hAnsi="Cambria Math" w:cs="Times New Roman"/>
+                <w:sz w:val="28"/>
+                <w:szCs w:val="28"/>
+              </w:rPr>
+              <m:t>1</m:t>
+            </m:r>
+          </m:num>
+          <m:den>
+            <m:r>
+              <w:rPr>
+                <w:rFonts w:ascii="Cambria Math" w:eastAsiaTheme="minorEastAsia" w:hAnsi="Cambria Math" w:cs="Times New Roman"/>
+                <w:sz w:val="28"/>
+                <w:szCs w:val="28"/>
+              </w:rPr>
+              <m:t>10</m:t>
+            </m:r>
+          </m:den>
+        </m:f>
       </m:oMath>
       <w:r>
         <w:rPr>
@@ -1784,7 +1853,47 @@
             <w:sz w:val="28"/>
             <w:szCs w:val="28"/>
           </w:rPr>
-          <m:t>=0+</m:t>
+          <m:t>=</m:t>
+        </m:r>
+        <m:f>
+          <m:fPr>
+            <m:ctrlPr>
+              <w:rPr>
+                <w:rFonts w:ascii="Cambria Math" w:eastAsiaTheme="minorEastAsia" w:hAnsi="Cambria Math" w:cs="Times New Roman"/>
+                <w:i/>
+                <w:sz w:val="28"/>
+                <w:szCs w:val="28"/>
+              </w:rPr>
+            </m:ctrlPr>
+          </m:fPr>
+          <m:num>
+            <m:r>
+              <w:rPr>
+                <w:rFonts w:ascii="Cambria Math" w:eastAsiaTheme="minorEastAsia" w:hAnsi="Cambria Math" w:cs="Times New Roman"/>
+                <w:sz w:val="28"/>
+                <w:szCs w:val="28"/>
+              </w:rPr>
+              <m:t>1</m:t>
+            </m:r>
+          </m:num>
+          <m:den>
+            <m:r>
+              <w:rPr>
+                <w:rFonts w:ascii="Cambria Math" w:eastAsiaTheme="minorEastAsia" w:hAnsi="Cambria Math" w:cs="Times New Roman"/>
+                <w:sz w:val="28"/>
+                <w:szCs w:val="28"/>
+              </w:rPr>
+              <m:t>10</m:t>
+            </m:r>
+          </m:den>
+        </m:f>
+        <m:r>
+          <w:rPr>
+            <w:rFonts w:ascii="Cambria Math" w:eastAsiaTheme="minorEastAsia" w:hAnsi="Cambria Math" w:cs="Times New Roman"/>
+            <w:sz w:val="28"/>
+            <w:szCs w:val="28"/>
+          </w:rPr>
+          <m:t>+</m:t>
         </m:r>
         <m:f>
           <m:fPr>
@@ -1865,7 +1974,47 @@
             <w:sz w:val="28"/>
             <w:szCs w:val="28"/>
           </w:rPr>
-          <m:t>*0*</m:t>
+          <m:t>*</m:t>
+        </m:r>
+        <m:f>
+          <m:fPr>
+            <m:ctrlPr>
+              <w:rPr>
+                <w:rFonts w:ascii="Cambria Math" w:eastAsiaTheme="minorEastAsia" w:hAnsi="Cambria Math" w:cs="Times New Roman"/>
+                <w:i/>
+                <w:sz w:val="28"/>
+                <w:szCs w:val="28"/>
+              </w:rPr>
+            </m:ctrlPr>
+          </m:fPr>
+          <m:num>
+            <m:r>
+              <w:rPr>
+                <w:rFonts w:ascii="Cambria Math" w:eastAsiaTheme="minorEastAsia" w:hAnsi="Cambria Math" w:cs="Times New Roman"/>
+                <w:sz w:val="28"/>
+                <w:szCs w:val="28"/>
+              </w:rPr>
+              <m:t>1</m:t>
+            </m:r>
+          </m:num>
+          <m:den>
+            <m:r>
+              <w:rPr>
+                <w:rFonts w:ascii="Cambria Math" w:eastAsiaTheme="minorEastAsia" w:hAnsi="Cambria Math" w:cs="Times New Roman"/>
+                <w:sz w:val="28"/>
+                <w:szCs w:val="28"/>
+              </w:rPr>
+              <m:t>10</m:t>
+            </m:r>
+          </m:den>
+        </m:f>
+        <m:r>
+          <w:rPr>
+            <w:rFonts w:ascii="Cambria Math" w:eastAsiaTheme="minorEastAsia" w:hAnsi="Cambria Math"/>
+            <w:sz w:val="28"/>
+            <w:szCs w:val="28"/>
+          </w:rPr>
+          <m:t>*</m:t>
         </m:r>
         <m:d>
           <m:dPr>
@@ -1885,8 +2034,40 @@
                 <w:sz w:val="28"/>
                 <w:szCs w:val="28"/>
               </w:rPr>
-              <m:t>1-3*0</m:t>
-            </m:r>
+              <m:t>1-3*</m:t>
+            </m:r>
+            <m:f>
+              <m:fPr>
+                <m:ctrlPr>
+                  <w:rPr>
+                    <w:rFonts w:ascii="Cambria Math" w:eastAsiaTheme="minorEastAsia" w:hAnsi="Cambria Math" w:cs="Times New Roman"/>
+                    <w:i/>
+                    <w:sz w:val="28"/>
+                    <w:szCs w:val="28"/>
+                  </w:rPr>
+                </m:ctrlPr>
+              </m:fPr>
+              <m:num>
+                <m:r>
+                  <w:rPr>
+                    <w:rFonts w:ascii="Cambria Math" w:eastAsiaTheme="minorEastAsia" w:hAnsi="Cambria Math" w:cs="Times New Roman"/>
+                    <w:sz w:val="28"/>
+                    <w:szCs w:val="28"/>
+                  </w:rPr>
+                  <m:t>1</m:t>
+                </m:r>
+              </m:num>
+              <m:den>
+                <m:r>
+                  <w:rPr>
+                    <w:rFonts w:ascii="Cambria Math" w:eastAsiaTheme="minorEastAsia" w:hAnsi="Cambria Math" w:cs="Times New Roman"/>
+                    <w:sz w:val="28"/>
+                    <w:szCs w:val="28"/>
+                  </w:rPr>
+                  <m:t>10</m:t>
+                </m:r>
+              </m:den>
+            </m:f>
           </m:e>
         </m:d>
         <m:r>
@@ -1895,8 +2076,40 @@
             <w:sz w:val="28"/>
             <w:szCs w:val="28"/>
           </w:rPr>
-          <m:t>=0</m:t>
+          <m:t>=</m:t>
         </m:r>
+        <m:f>
+          <m:fPr>
+            <m:ctrlPr>
+              <w:rPr>
+                <w:rFonts w:ascii="Cambria Math" w:eastAsiaTheme="minorEastAsia" w:hAnsi="Cambria Math"/>
+                <w:i/>
+                <w:sz w:val="28"/>
+                <w:szCs w:val="28"/>
+              </w:rPr>
+            </m:ctrlPr>
+          </m:fPr>
+          <m:num>
+            <m:r>
+              <w:rPr>
+                <w:rFonts w:ascii="Cambria Math" w:eastAsiaTheme="minorEastAsia" w:hAnsi="Cambria Math"/>
+                <w:sz w:val="28"/>
+                <w:szCs w:val="28"/>
+              </w:rPr>
+              <m:t>47</m:t>
+            </m:r>
+          </m:num>
+          <m:den>
+            <m:r>
+              <w:rPr>
+                <w:rFonts w:ascii="Cambria Math" w:eastAsiaTheme="minorEastAsia" w:hAnsi="Cambria Math"/>
+                <w:sz w:val="28"/>
+                <w:szCs w:val="28"/>
+              </w:rPr>
+              <m:t>400</m:t>
+            </m:r>
+          </m:den>
+        </m:f>
       </m:oMath>
       <w:r>
         <w:rPr>
@@ -2090,7 +2303,47 @@
             <w:sz w:val="28"/>
             <w:szCs w:val="28"/>
           </w:rPr>
-          <m:t>=0+</m:t>
+          <m:t>=</m:t>
+        </m:r>
+        <m:f>
+          <m:fPr>
+            <m:ctrlPr>
+              <w:rPr>
+                <w:rFonts w:ascii="Cambria Math" w:eastAsiaTheme="minorEastAsia" w:hAnsi="Cambria Math"/>
+                <w:i/>
+                <w:sz w:val="28"/>
+                <w:szCs w:val="28"/>
+              </w:rPr>
+            </m:ctrlPr>
+          </m:fPr>
+          <m:num>
+            <m:r>
+              <w:rPr>
+                <w:rFonts w:ascii="Cambria Math" w:eastAsiaTheme="minorEastAsia" w:hAnsi="Cambria Math"/>
+                <w:sz w:val="28"/>
+                <w:szCs w:val="28"/>
+              </w:rPr>
+              <m:t>47</m:t>
+            </m:r>
+          </m:num>
+          <m:den>
+            <m:r>
+              <w:rPr>
+                <w:rFonts w:ascii="Cambria Math" w:eastAsiaTheme="minorEastAsia" w:hAnsi="Cambria Math"/>
+                <w:sz w:val="28"/>
+                <w:szCs w:val="28"/>
+              </w:rPr>
+              <m:t>400</m:t>
+            </m:r>
+          </m:den>
+        </m:f>
+        <m:r>
+          <w:rPr>
+            <w:rFonts w:ascii="Cambria Math" w:eastAsiaTheme="minorEastAsia" w:hAnsi="Cambria Math" w:cs="Times New Roman"/>
+            <w:sz w:val="28"/>
+            <w:szCs w:val="28"/>
+          </w:rPr>
+          <m:t>+</m:t>
         </m:r>
         <m:f>
           <m:fPr>
@@ -2171,7 +2424,47 @@
             <w:sz w:val="28"/>
             <w:szCs w:val="28"/>
           </w:rPr>
-          <m:t>*0*</m:t>
+          <m:t>*</m:t>
+        </m:r>
+        <m:f>
+          <m:fPr>
+            <m:ctrlPr>
+              <w:rPr>
+                <w:rFonts w:ascii="Cambria Math" w:eastAsiaTheme="minorEastAsia" w:hAnsi="Cambria Math"/>
+                <w:i/>
+                <w:sz w:val="28"/>
+                <w:szCs w:val="28"/>
+              </w:rPr>
+            </m:ctrlPr>
+          </m:fPr>
+          <m:num>
+            <m:r>
+              <w:rPr>
+                <w:rFonts w:ascii="Cambria Math" w:eastAsiaTheme="minorEastAsia" w:hAnsi="Cambria Math"/>
+                <w:sz w:val="28"/>
+                <w:szCs w:val="28"/>
+              </w:rPr>
+              <m:t>47</m:t>
+            </m:r>
+          </m:num>
+          <m:den>
+            <m:r>
+              <w:rPr>
+                <w:rFonts w:ascii="Cambria Math" w:eastAsiaTheme="minorEastAsia" w:hAnsi="Cambria Math"/>
+                <w:sz w:val="28"/>
+                <w:szCs w:val="28"/>
+              </w:rPr>
+              <m:t>400</m:t>
+            </m:r>
+          </m:den>
+        </m:f>
+        <m:r>
+          <w:rPr>
+            <w:rFonts w:ascii="Cambria Math" w:eastAsiaTheme="minorEastAsia" w:hAnsi="Cambria Math"/>
+            <w:sz w:val="28"/>
+            <w:szCs w:val="28"/>
+          </w:rPr>
+          <m:t>*</m:t>
         </m:r>
         <m:d>
           <m:dPr>
@@ -2191,8 +2484,40 @@
                 <w:sz w:val="28"/>
                 <w:szCs w:val="28"/>
               </w:rPr>
-              <m:t>1-3*0</m:t>
-            </m:r>
+              <m:t>1-3*</m:t>
+            </m:r>
+            <m:f>
+              <m:fPr>
+                <m:ctrlPr>
+                  <w:rPr>
+                    <w:rFonts w:ascii="Cambria Math" w:eastAsiaTheme="minorEastAsia" w:hAnsi="Cambria Math"/>
+                    <w:i/>
+                    <w:sz w:val="28"/>
+                    <w:szCs w:val="28"/>
+                  </w:rPr>
+                </m:ctrlPr>
+              </m:fPr>
+              <m:num>
+                <m:r>
+                  <w:rPr>
+                    <w:rFonts w:ascii="Cambria Math" w:eastAsiaTheme="minorEastAsia" w:hAnsi="Cambria Math"/>
+                    <w:sz w:val="28"/>
+                    <w:szCs w:val="28"/>
+                  </w:rPr>
+                  <m:t>47</m:t>
+                </m:r>
+              </m:num>
+              <m:den>
+                <m:r>
+                  <w:rPr>
+                    <w:rFonts w:ascii="Cambria Math" w:eastAsiaTheme="minorEastAsia" w:hAnsi="Cambria Math"/>
+                    <w:sz w:val="28"/>
+                    <w:szCs w:val="28"/>
+                  </w:rPr>
+                  <m:t>400</m:t>
+                </m:r>
+              </m:den>
+            </m:f>
           </m:e>
         </m:d>
         <m:r>
@@ -2201,8 +2526,40 @@
             <w:sz w:val="28"/>
             <w:szCs w:val="28"/>
           </w:rPr>
-          <m:t>=0</m:t>
+          <m:t>=</m:t>
         </m:r>
+        <m:f>
+          <m:fPr>
+            <m:ctrlPr>
+              <w:rPr>
+                <w:rFonts w:ascii="Cambria Math" w:eastAsiaTheme="minorEastAsia" w:hAnsi="Cambria Math"/>
+                <w:i/>
+                <w:sz w:val="28"/>
+                <w:szCs w:val="28"/>
+              </w:rPr>
+            </m:ctrlPr>
+          </m:fPr>
+          <m:num>
+            <m:r>
+              <w:rPr>
+                <w:rFonts w:ascii="Cambria Math" w:eastAsiaTheme="minorEastAsia" w:hAnsi="Cambria Math"/>
+                <w:sz w:val="28"/>
+                <w:szCs w:val="28"/>
+              </w:rPr>
+              <m:t>87373</m:t>
+            </m:r>
+          </m:num>
+          <m:den>
+            <m:r>
+              <w:rPr>
+                <w:rFonts w:ascii="Cambria Math" w:eastAsiaTheme="minorEastAsia" w:hAnsi="Cambria Math"/>
+                <w:sz w:val="28"/>
+                <w:szCs w:val="28"/>
+              </w:rPr>
+              <m:t>640000</m:t>
+            </m:r>
+          </m:den>
+        </m:f>
       </m:oMath>
       <w:r>
         <w:rPr>
@@ -5473,156 +5830,7 @@
               <w:sz w:val="28"/>
               <w:szCs w:val="28"/>
             </w:rPr>
-            <m:t>1=C*</m:t>
-          </m:r>
-          <m:sSup>
-            <m:sSupPr>
-              <m:ctrlPr>
-                <w:rPr>
-                  <w:rFonts w:ascii="Cambria Math" w:eastAsiaTheme="minorEastAsia" w:hAnsi="Cambria Math"/>
-                  <w:i/>
-                  <w:sz w:val="28"/>
-                  <w:szCs w:val="28"/>
-                </w:rPr>
-              </m:ctrlPr>
-            </m:sSupPr>
-            <m:e>
-              <m:r>
-                <w:rPr>
-                  <w:rFonts w:ascii="Cambria Math" w:eastAsiaTheme="minorEastAsia" w:hAnsi="Cambria Math"/>
-                  <w:sz w:val="28"/>
-                  <w:szCs w:val="28"/>
-                </w:rPr>
-                <m:t>e</m:t>
-              </m:r>
-            </m:e>
-            <m:sup>
-              <m:f>
-                <m:fPr>
-                  <m:ctrlPr>
-                    <w:rPr>
-                      <w:rFonts w:ascii="Cambria Math" w:eastAsiaTheme="minorEastAsia" w:hAnsi="Cambria Math"/>
-                      <w:i/>
-                      <w:sz w:val="28"/>
-                      <w:szCs w:val="28"/>
-                    </w:rPr>
-                  </m:ctrlPr>
-                </m:fPr>
-                <m:num>
-                  <m:r>
-                    <w:rPr>
-                      <w:rFonts w:ascii="Cambria Math" w:eastAsiaTheme="minorEastAsia" w:hAnsi="Cambria Math"/>
-                      <w:sz w:val="28"/>
-                      <w:szCs w:val="28"/>
-                      <w:lang w:val="en-US"/>
-                    </w:rPr>
-                    <m:t>t</m:t>
-                  </m:r>
-                </m:num>
-                <m:den>
-                  <m:r>
-                    <w:rPr>
-                      <w:rFonts w:ascii="Cambria Math" w:eastAsiaTheme="minorEastAsia" w:hAnsi="Cambria Math"/>
-                      <w:sz w:val="28"/>
-                      <w:szCs w:val="28"/>
-                    </w:rPr>
-                    <m:t>2</m:t>
-                  </m:r>
-                </m:den>
-              </m:f>
-            </m:sup>
-          </m:sSup>
-          <m:r>
-            <w:rPr>
-              <w:rFonts w:ascii="Cambria Math" w:eastAsiaTheme="minorEastAsia" w:hAnsi="Cambria Math"/>
-              <w:sz w:val="28"/>
-              <w:szCs w:val="28"/>
-            </w:rPr>
-            <m:t>*</m:t>
-          </m:r>
-          <m:d>
-            <m:dPr>
-              <m:ctrlPr>
-                <w:rPr>
-                  <w:rFonts w:ascii="Cambria Math" w:eastAsiaTheme="minorEastAsia" w:hAnsi="Cambria Math"/>
-                  <w:i/>
-                  <w:sz w:val="28"/>
-                  <w:szCs w:val="28"/>
-                </w:rPr>
-              </m:ctrlPr>
-            </m:dPr>
-            <m:e>
-              <m:r>
-                <w:rPr>
-                  <w:rFonts w:ascii="Cambria Math" w:eastAsiaTheme="minorEastAsia" w:hAnsi="Cambria Math" w:cs="Times New Roman"/>
-                  <w:sz w:val="28"/>
-                  <w:szCs w:val="28"/>
-                </w:rPr>
-                <m:t>3-</m:t>
-              </m:r>
-              <m:f>
-                <m:fPr>
-                  <m:ctrlPr>
-                    <w:rPr>
-                      <w:rFonts w:ascii="Cambria Math" w:eastAsiaTheme="minorEastAsia" w:hAnsi="Cambria Math" w:cs="Times New Roman"/>
-                      <w:i/>
-                      <w:sz w:val="28"/>
-                      <w:szCs w:val="28"/>
-                    </w:rPr>
-                  </m:ctrlPr>
-                </m:fPr>
-                <m:num>
-                  <m:r>
-                    <w:rPr>
-                      <w:rFonts w:ascii="Cambria Math" w:eastAsiaTheme="minorEastAsia" w:hAnsi="Cambria Math" w:cs="Times New Roman"/>
-                      <w:sz w:val="28"/>
-                      <w:szCs w:val="28"/>
-                    </w:rPr>
-                    <m:t>1</m:t>
-                  </m:r>
-                </m:num>
-                <m:den>
-                  <m:r>
-                    <w:rPr>
-                      <w:rFonts w:ascii="Cambria Math" w:eastAsiaTheme="minorEastAsia" w:hAnsi="Cambria Math" w:cs="Times New Roman"/>
-                      <w:sz w:val="28"/>
-                      <w:szCs w:val="28"/>
-                    </w:rPr>
-                    <m:t>y</m:t>
-                  </m:r>
-                </m:den>
-              </m:f>
-              <m:ctrlPr>
-                <w:rPr>
-                  <w:rFonts w:ascii="Cambria Math" w:eastAsiaTheme="minorEastAsia" w:hAnsi="Cambria Math" w:cs="Times New Roman"/>
-                  <w:i/>
-                  <w:sz w:val="28"/>
-                  <w:szCs w:val="28"/>
-                </w:rPr>
-              </m:ctrlPr>
-            </m:e>
-          </m:d>
-        </m:oMath>
-      </m:oMathPara>
-    </w:p>
-    <w:p>
-      <w:pPr>
-        <w:rPr>
-          <w:rFonts w:eastAsiaTheme="minorEastAsia"/>
-          <w:i/>
-          <w:sz w:val="28"/>
-          <w:szCs w:val="28"/>
-        </w:rPr>
-      </w:pPr>
-      <m:oMathPara>
-        <m:oMath>
-          <m:r>
-            <w:rPr>
-              <w:rFonts w:ascii="Cambria Math" w:eastAsiaTheme="minorEastAsia" w:hAnsi="Cambria Math"/>
-              <w:sz w:val="28"/>
-              <w:szCs w:val="28"/>
-            </w:rPr>
-            <m:t>1=3*</m:t>
+            <m:t>y</m:t>
           </m:r>
           <m:r>
             <w:rPr>
@@ -5630,72 +5838,7 @@
               <w:sz w:val="28"/>
               <w:szCs w:val="28"/>
             </w:rPr>
-            <m:t>C*</m:t>
-          </m:r>
-          <m:sSup>
-            <m:sSupPr>
-              <m:ctrlPr>
-                <w:rPr>
-                  <w:rFonts w:ascii="Cambria Math" w:eastAsiaTheme="minorEastAsia" w:hAnsi="Cambria Math"/>
-                  <w:i/>
-                  <w:sz w:val="28"/>
-                  <w:szCs w:val="28"/>
-                </w:rPr>
-              </m:ctrlPr>
-            </m:sSupPr>
-            <m:e>
-              <m:r>
-                <w:rPr>
-                  <w:rFonts w:ascii="Cambria Math" w:eastAsiaTheme="minorEastAsia" w:hAnsi="Cambria Math"/>
-                  <w:sz w:val="28"/>
-                  <w:szCs w:val="28"/>
-                </w:rPr>
-                <m:t>e</m:t>
-              </m:r>
-            </m:e>
-            <m:sup>
-              <m:f>
-                <m:fPr>
-                  <m:ctrlPr>
-                    <w:rPr>
-                      <w:rFonts w:ascii="Cambria Math" w:eastAsiaTheme="minorEastAsia" w:hAnsi="Cambria Math"/>
-                      <w:i/>
-                      <w:sz w:val="28"/>
-                      <w:szCs w:val="28"/>
-                    </w:rPr>
-                  </m:ctrlPr>
-                </m:fPr>
-                <m:num>
-                  <m:r>
-                    <w:rPr>
-                      <w:rFonts w:ascii="Cambria Math" w:eastAsiaTheme="minorEastAsia" w:hAnsi="Cambria Math"/>
-                      <w:sz w:val="28"/>
-                      <w:szCs w:val="28"/>
-                      <w:lang w:val="en-US"/>
-                    </w:rPr>
-                    <m:t>t</m:t>
-                  </m:r>
-                </m:num>
-                <m:den>
-                  <m:r>
-                    <w:rPr>
-                      <w:rFonts w:ascii="Cambria Math" w:eastAsiaTheme="minorEastAsia" w:hAnsi="Cambria Math"/>
-                      <w:sz w:val="28"/>
-                      <w:szCs w:val="28"/>
-                    </w:rPr>
-                    <m:t>2</m:t>
-                  </m:r>
-                </m:den>
-              </m:f>
-            </m:sup>
-          </m:sSup>
-          <m:r>
-            <w:rPr>
-              <w:rFonts w:ascii="Cambria Math" w:eastAsiaTheme="minorEastAsia" w:hAnsi="Cambria Math"/>
-              <w:sz w:val="28"/>
-              <w:szCs w:val="28"/>
-            </w:rPr>
-            <m:t>-</m:t>
+            <m:t>=</m:t>
           </m:r>
           <m:f>
             <m:fPr>
@@ -5711,69 +5854,12 @@
             <m:num>
               <m:r>
                 <w:rPr>
-                  <w:rFonts w:ascii="Cambria Math" w:eastAsiaTheme="minorEastAsia" w:hAnsi="Cambria Math" w:cs="Times New Roman"/>
-                  <w:sz w:val="28"/>
-                  <w:szCs w:val="28"/>
-                </w:rPr>
-                <m:t>C*</m:t>
+                  <w:rFonts w:ascii="Cambria Math" w:eastAsiaTheme="minorEastAsia" w:hAnsi="Cambria Math"/>
+                  <w:sz w:val="28"/>
+                  <w:szCs w:val="28"/>
+                </w:rPr>
+                <m:t>1</m:t>
               </m:r>
-              <m:sSup>
-                <m:sSupPr>
-                  <m:ctrlPr>
-                    <w:rPr>
-                      <w:rFonts w:ascii="Cambria Math" w:eastAsiaTheme="minorEastAsia" w:hAnsi="Cambria Math"/>
-                      <w:i/>
-                      <w:sz w:val="28"/>
-                      <w:szCs w:val="28"/>
-                    </w:rPr>
-                  </m:ctrlPr>
-                </m:sSupPr>
-                <m:e>
-                  <m:r>
-                    <w:rPr>
-                      <w:rFonts w:ascii="Cambria Math" w:eastAsiaTheme="minorEastAsia" w:hAnsi="Cambria Math"/>
-                      <w:sz w:val="28"/>
-                      <w:szCs w:val="28"/>
-                    </w:rPr>
-                    <m:t>e</m:t>
-                  </m:r>
-                </m:e>
-                <m:sup>
-                  <m:f>
-                    <m:fPr>
-                      <m:ctrlPr>
-                        <w:rPr>
-                          <w:rFonts w:ascii="Cambria Math" w:eastAsiaTheme="minorEastAsia" w:hAnsi="Cambria Math"/>
-                          <w:i/>
-                          <w:sz w:val="28"/>
-                          <w:szCs w:val="28"/>
-                        </w:rPr>
-                      </m:ctrlPr>
-                    </m:fPr>
-                    <m:num>
-                      <m:r>
-                        <w:rPr>
-                          <w:rFonts w:ascii="Cambria Math" w:eastAsiaTheme="minorEastAsia" w:hAnsi="Cambria Math"/>
-                          <w:sz w:val="28"/>
-                          <w:szCs w:val="28"/>
-                          <w:lang w:val="en-US"/>
-                        </w:rPr>
-                        <m:t>t</m:t>
-                      </m:r>
-                    </m:num>
-                    <m:den>
-                      <m:r>
-                        <w:rPr>
-                          <w:rFonts w:ascii="Cambria Math" w:eastAsiaTheme="minorEastAsia" w:hAnsi="Cambria Math"/>
-                          <w:sz w:val="28"/>
-                          <w:szCs w:val="28"/>
-                        </w:rPr>
-                        <m:t>2</m:t>
-                      </m:r>
-                    </m:den>
-                  </m:f>
-                </m:sup>
-              </m:sSup>
             </m:num>
             <m:den>
               <m:r>
@@ -5782,130 +5868,7 @@
                   <w:sz w:val="28"/>
                   <w:szCs w:val="28"/>
                 </w:rPr>
-                <m:t>y</m:t>
-              </m:r>
-            </m:den>
-          </m:f>
-        </m:oMath>
-      </m:oMathPara>
-    </w:p>
-    <w:p>
-      <w:pPr>
-        <w:rPr>
-          <w:rFonts w:eastAsiaTheme="minorEastAsia"/>
-          <w:i/>
-          <w:sz w:val="28"/>
-          <w:szCs w:val="28"/>
-          <w:lang w:val="en-US"/>
-        </w:rPr>
-      </w:pPr>
-      <m:oMathPara>
-        <m:oMath>
-          <m:r>
-            <w:rPr>
-              <w:rFonts w:ascii="Cambria Math" w:eastAsiaTheme="minorEastAsia" w:hAnsi="Cambria Math"/>
-              <w:sz w:val="28"/>
-              <w:szCs w:val="28"/>
-              <w:lang w:val="en-US"/>
-            </w:rPr>
-            <w:lastRenderedPageBreak/>
-            <m:t>y=</m:t>
-          </m:r>
-          <m:f>
-            <m:fPr>
-              <m:ctrlPr>
-                <w:rPr>
-                  <w:rFonts w:ascii="Cambria Math" w:eastAsiaTheme="minorEastAsia" w:hAnsi="Cambria Math"/>
-                  <w:i/>
-                  <w:sz w:val="28"/>
-                  <w:szCs w:val="28"/>
-                  <w:lang w:val="en-US"/>
-                </w:rPr>
-              </m:ctrlPr>
-            </m:fPr>
-            <m:num>
-              <m:r>
-                <w:rPr>
-                  <w:rFonts w:ascii="Cambria Math" w:eastAsiaTheme="minorEastAsia" w:hAnsi="Cambria Math" w:cs="Times New Roman"/>
-                  <w:sz w:val="28"/>
-                  <w:szCs w:val="28"/>
-                </w:rPr>
-                <m:t>C*</m:t>
-              </m:r>
-              <m:sSup>
-                <m:sSupPr>
-                  <m:ctrlPr>
-                    <w:rPr>
-                      <w:rFonts w:ascii="Cambria Math" w:eastAsiaTheme="minorEastAsia" w:hAnsi="Cambria Math"/>
-                      <w:i/>
-                      <w:sz w:val="28"/>
-                      <w:szCs w:val="28"/>
-                    </w:rPr>
-                  </m:ctrlPr>
-                </m:sSupPr>
-                <m:e>
-                  <m:r>
-                    <w:rPr>
-                      <w:rFonts w:ascii="Cambria Math" w:eastAsiaTheme="minorEastAsia" w:hAnsi="Cambria Math"/>
-                      <w:sz w:val="28"/>
-                      <w:szCs w:val="28"/>
-                    </w:rPr>
-                    <m:t>e</m:t>
-                  </m:r>
-                </m:e>
-                <m:sup>
-                  <m:f>
-                    <m:fPr>
-                      <m:ctrlPr>
-                        <w:rPr>
-                          <w:rFonts w:ascii="Cambria Math" w:eastAsiaTheme="minorEastAsia" w:hAnsi="Cambria Math"/>
-                          <w:i/>
-                          <w:sz w:val="28"/>
-                          <w:szCs w:val="28"/>
-                        </w:rPr>
-                      </m:ctrlPr>
-                    </m:fPr>
-                    <m:num>
-                      <m:r>
-                        <w:rPr>
-                          <w:rFonts w:ascii="Cambria Math" w:eastAsiaTheme="minorEastAsia" w:hAnsi="Cambria Math"/>
-                          <w:sz w:val="28"/>
-                          <w:szCs w:val="28"/>
-                          <w:lang w:val="en-US"/>
-                        </w:rPr>
-                        <m:t>t</m:t>
-                      </m:r>
-                    </m:num>
-                    <m:den>
-                      <m:r>
-                        <w:rPr>
-                          <w:rFonts w:ascii="Cambria Math" w:eastAsiaTheme="minorEastAsia" w:hAnsi="Cambria Math"/>
-                          <w:sz w:val="28"/>
-                          <w:szCs w:val="28"/>
-                        </w:rPr>
-                        <m:t>2</m:t>
-                      </m:r>
-                    </m:den>
-                  </m:f>
-                </m:sup>
-              </m:sSup>
-            </m:num>
-            <m:den>
-              <m:r>
-                <w:rPr>
-                  <w:rFonts w:ascii="Cambria Math" w:eastAsiaTheme="minorEastAsia" w:hAnsi="Cambria Math"/>
-                  <w:sz w:val="28"/>
-                  <w:szCs w:val="28"/>
-                </w:rPr>
-                <m:t>3*</m:t>
-              </m:r>
-              <m:r>
-                <w:rPr>
-                  <w:rFonts w:ascii="Cambria Math" w:eastAsiaTheme="minorEastAsia" w:hAnsi="Cambria Math" w:cs="Times New Roman"/>
-                  <w:sz w:val="28"/>
-                  <w:szCs w:val="28"/>
-                </w:rPr>
-                <m:t>C*</m:t>
+                <m:t>C</m:t>
               </m:r>
               <m:sSup>
                 <m:sSupPr>
@@ -5970,7 +5933,47 @@
                   <w:sz w:val="28"/>
                   <w:szCs w:val="28"/>
                 </w:rPr>
-                <m:t>-1</m:t>
+                <m:t>-3</m:t>
+              </m:r>
+            </m:den>
+          </m:f>
+          <m:r>
+            <w:rPr>
+              <w:rFonts w:ascii="Cambria Math" w:eastAsiaTheme="minorEastAsia" w:hAnsi="Cambria Math"/>
+              <w:sz w:val="28"/>
+              <w:szCs w:val="28"/>
+            </w:rPr>
+            <m:t>+</m:t>
+          </m:r>
+          <m:f>
+            <m:fPr>
+              <m:ctrlPr>
+                <w:rPr>
+                  <w:rFonts w:ascii="Cambria Math" w:eastAsiaTheme="minorEastAsia" w:hAnsi="Cambria Math"/>
+                  <w:i/>
+                  <w:sz w:val="28"/>
+                  <w:szCs w:val="28"/>
+                </w:rPr>
+              </m:ctrlPr>
+            </m:fPr>
+            <m:num>
+              <m:r>
+                <w:rPr>
+                  <w:rFonts w:ascii="Cambria Math" w:eastAsiaTheme="minorEastAsia" w:hAnsi="Cambria Math"/>
+                  <w:sz w:val="28"/>
+                  <w:szCs w:val="28"/>
+                </w:rPr>
+                <m:t>1</m:t>
+              </m:r>
+            </m:num>
+            <m:den>
+              <m:r>
+                <w:rPr>
+                  <w:rFonts w:ascii="Cambria Math" w:eastAsiaTheme="minorEastAsia" w:hAnsi="Cambria Math"/>
+                  <w:sz w:val="28"/>
+                  <w:szCs w:val="28"/>
+                </w:rPr>
+                <m:t>3</m:t>
               </m:r>
             </m:den>
           </m:f>
@@ -5980,23 +5983,152 @@
     <w:p>
       <w:pPr>
         <w:rPr>
+          <w:rFonts w:ascii="Times New Roman" w:eastAsiaTheme="minorEastAsia" w:hAnsi="Times New Roman" w:cs="Times New Roman"/>
+          <w:sz w:val="28"/>
+          <w:szCs w:val="28"/>
+        </w:rPr>
+      </w:pPr>
+      <w:r>
+        <w:rPr>
+          <w:rFonts w:ascii="Times New Roman" w:eastAsiaTheme="minorEastAsia" w:hAnsi="Times New Roman" w:cs="Times New Roman"/>
+          <w:iCs/>
+          <w:sz w:val="28"/>
+          <w:szCs w:val="28"/>
+        </w:rPr>
+        <w:t xml:space="preserve">Найдем С, с учетом начального условия </w:t>
+      </w:r>
+      <m:oMath>
+        <m:r>
+          <w:rPr>
+            <w:rFonts w:ascii="Cambria Math" w:eastAsiaTheme="minorEastAsia" w:hAnsi="Cambria Math" w:cs="Times New Roman"/>
+            <w:sz w:val="28"/>
+            <w:szCs w:val="28"/>
+            <w:lang w:val="en-US"/>
+          </w:rPr>
+          <m:t>y</m:t>
+        </m:r>
+        <m:d>
+          <m:dPr>
+            <m:ctrlPr>
+              <w:rPr>
+                <w:rFonts w:ascii="Cambria Math" w:eastAsiaTheme="minorEastAsia" w:hAnsi="Cambria Math" w:cs="Times New Roman"/>
+                <w:i/>
+                <w:sz w:val="28"/>
+                <w:szCs w:val="28"/>
+              </w:rPr>
+            </m:ctrlPr>
+          </m:dPr>
+          <m:e>
+            <m:r>
+              <w:rPr>
+                <w:rFonts w:ascii="Cambria Math" w:eastAsiaTheme="minorEastAsia" w:hAnsi="Cambria Math" w:cs="Times New Roman"/>
+                <w:sz w:val="28"/>
+                <w:szCs w:val="28"/>
+              </w:rPr>
+              <m:t>0</m:t>
+            </m:r>
+          </m:e>
+        </m:d>
+        <m:r>
+          <w:rPr>
+            <w:rFonts w:ascii="Cambria Math" w:eastAsiaTheme="minorEastAsia" w:hAnsi="Cambria Math" w:cs="Times New Roman"/>
+            <w:sz w:val="28"/>
+            <w:szCs w:val="28"/>
+          </w:rPr>
+          <m:t>=</m:t>
+        </m:r>
+        <m:f>
+          <m:fPr>
+            <m:ctrlPr>
+              <w:rPr>
+                <w:rFonts w:ascii="Cambria Math" w:eastAsiaTheme="minorEastAsia" w:hAnsi="Cambria Math" w:cs="Times New Roman"/>
+                <w:i/>
+                <w:sz w:val="28"/>
+                <w:szCs w:val="28"/>
+              </w:rPr>
+            </m:ctrlPr>
+          </m:fPr>
+          <m:num>
+            <m:r>
+              <w:rPr>
+                <w:rFonts w:ascii="Cambria Math" w:eastAsiaTheme="minorEastAsia" w:hAnsi="Cambria Math" w:cs="Times New Roman"/>
+                <w:sz w:val="28"/>
+                <w:szCs w:val="28"/>
+              </w:rPr>
+              <m:t>1</m:t>
+            </m:r>
+          </m:num>
+          <m:den>
+            <m:r>
+              <w:rPr>
+                <w:rFonts w:ascii="Cambria Math" w:eastAsiaTheme="minorEastAsia" w:hAnsi="Cambria Math" w:cs="Times New Roman"/>
+                <w:sz w:val="28"/>
+                <w:szCs w:val="28"/>
+              </w:rPr>
+              <m:t>10</m:t>
+            </m:r>
+          </m:den>
+        </m:f>
+      </m:oMath>
+      <w:r>
+        <w:rPr>
+          <w:rFonts w:ascii="Times New Roman" w:eastAsiaTheme="minorEastAsia" w:hAnsi="Times New Roman" w:cs="Times New Roman"/>
+          <w:sz w:val="28"/>
+          <w:szCs w:val="28"/>
+        </w:rPr>
+        <w:t>:</w:t>
+      </w:r>
+    </w:p>
+    <w:p>
+      <w:pPr>
+        <w:rPr>
           <w:rFonts w:eastAsiaTheme="minorEastAsia"/>
           <w:i/>
           <w:sz w:val="28"/>
           <w:szCs w:val="28"/>
-          <w:lang w:val="en-US"/>
         </w:rPr>
       </w:pPr>
       <m:oMathPara>
         <m:oMath>
+          <m:f>
+            <m:fPr>
+              <m:ctrlPr>
+                <w:rPr>
+                  <w:rFonts w:ascii="Cambria Math" w:eastAsiaTheme="minorEastAsia" w:hAnsi="Cambria Math" w:cs="Times New Roman"/>
+                  <w:i/>
+                  <w:sz w:val="28"/>
+                  <w:szCs w:val="28"/>
+                </w:rPr>
+              </m:ctrlPr>
+            </m:fPr>
+            <m:num>
+              <m:r>
+                <w:rPr>
+                  <w:rFonts w:ascii="Cambria Math" w:eastAsiaTheme="minorEastAsia" w:hAnsi="Cambria Math" w:cs="Times New Roman"/>
+                  <w:sz w:val="28"/>
+                  <w:szCs w:val="28"/>
+                </w:rPr>
+                <m:t>1</m:t>
+              </m:r>
+            </m:num>
+            <m:den>
+              <m:r>
+                <w:rPr>
+                  <w:rFonts w:ascii="Cambria Math" w:eastAsiaTheme="minorEastAsia" w:hAnsi="Cambria Math" w:cs="Times New Roman"/>
+                  <w:sz w:val="28"/>
+                  <w:szCs w:val="28"/>
+                </w:rPr>
+                <m:t>10</m:t>
+              </m:r>
+            </m:den>
+          </m:f>
           <m:r>
             <w:rPr>
-              <w:rFonts w:ascii="Cambria Math" w:eastAsiaTheme="minorEastAsia" w:hAnsi="Cambria Math"/>
+              <w:rFonts w:ascii="Cambria Math" w:eastAsiaTheme="minorEastAsia" w:hAnsi="Cambria Math" w:cs="Times New Roman"/>
               <w:sz w:val="28"/>
               <w:szCs w:val="28"/>
-              <w:lang w:val="en-US"/>
             </w:rPr>
-            <m:t>y=</m:t>
+            <m:t>=</m:t>
           </m:r>
           <m:f>
             <m:fPr>
@@ -6006,11 +6138,28 @@
                   <w:i/>
                   <w:sz w:val="28"/>
                   <w:szCs w:val="28"/>
-                  <w:lang w:val="en-US"/>
                 </w:rPr>
               </m:ctrlPr>
             </m:fPr>
             <m:num>
+              <m:r>
+                <w:rPr>
+                  <w:rFonts w:ascii="Cambria Math" w:eastAsiaTheme="minorEastAsia" w:hAnsi="Cambria Math"/>
+                  <w:sz w:val="28"/>
+                  <w:szCs w:val="28"/>
+                </w:rPr>
+                <m:t>1</m:t>
+              </m:r>
+            </m:num>
+            <m:den>
+              <m:r>
+                <w:rPr>
+                  <w:rFonts w:ascii="Cambria Math" w:eastAsiaTheme="minorEastAsia" w:hAnsi="Cambria Math"/>
+                  <w:sz w:val="28"/>
+                  <w:szCs w:val="28"/>
+                </w:rPr>
+                <m:t>C</m:t>
+              </m:r>
               <m:sSup>
                 <m:sSupPr>
                   <m:ctrlPr>
@@ -6052,7 +6201,7 @@
                           <w:szCs w:val="28"/>
                           <w:lang w:val="en-US"/>
                         </w:rPr>
-                        <m:t>t</m:t>
+                        <m:t>0</m:t>
                       </m:r>
                     </m:num>
                     <m:den>
@@ -6068,6 +6217,44 @@
                   </m:f>
                 </m:sup>
               </m:sSup>
+              <m:r>
+                <w:rPr>
+                  <w:rFonts w:ascii="Cambria Math" w:eastAsiaTheme="minorEastAsia" w:hAnsi="Cambria Math"/>
+                  <w:sz w:val="28"/>
+                  <w:szCs w:val="28"/>
+                </w:rPr>
+                <m:t>-3</m:t>
+              </m:r>
+            </m:den>
+          </m:f>
+          <m:r>
+            <w:rPr>
+              <w:rFonts w:ascii="Cambria Math" w:eastAsiaTheme="minorEastAsia" w:hAnsi="Cambria Math"/>
+              <w:sz w:val="28"/>
+              <w:szCs w:val="28"/>
+            </w:rPr>
+            <m:t>+</m:t>
+          </m:r>
+          <m:f>
+            <m:fPr>
+              <m:ctrlPr>
+                <w:rPr>
+                  <w:rFonts w:ascii="Cambria Math" w:eastAsiaTheme="minorEastAsia" w:hAnsi="Cambria Math"/>
+                  <w:i/>
+                  <w:sz w:val="28"/>
+                  <w:szCs w:val="28"/>
+                </w:rPr>
+              </m:ctrlPr>
+            </m:fPr>
+            <m:num>
+              <m:r>
+                <w:rPr>
+                  <w:rFonts w:ascii="Cambria Math" w:eastAsiaTheme="minorEastAsia" w:hAnsi="Cambria Math"/>
+                  <w:sz w:val="28"/>
+                  <w:szCs w:val="28"/>
+                </w:rPr>
+                <m:t>1</m:t>
+              </m:r>
             </m:num>
             <m:den>
               <m:r>
@@ -6078,6 +6265,217 @@
                 </w:rPr>
                 <m:t>3</m:t>
               </m:r>
+            </m:den>
+          </m:f>
+        </m:oMath>
+      </m:oMathPara>
+    </w:p>
+    <w:p>
+      <w:pPr>
+        <w:rPr>
+          <w:rFonts w:eastAsiaTheme="minorEastAsia"/>
+          <w:i/>
+          <w:sz w:val="28"/>
+          <w:szCs w:val="28"/>
+        </w:rPr>
+      </w:pPr>
+      <m:oMathPara>
+        <m:oMath>
+          <m:r>
+            <w:rPr>
+              <w:rFonts w:ascii="Cambria Math" w:eastAsiaTheme="minorEastAsia" w:hAnsi="Cambria Math"/>
+              <w:sz w:val="28"/>
+              <w:szCs w:val="28"/>
+            </w:rPr>
+            <m:t>С=</m:t>
+          </m:r>
+          <m:r>
+            <w:rPr>
+              <w:rFonts w:ascii="Cambria Math" w:eastAsiaTheme="minorEastAsia" w:hAnsi="Cambria Math"/>
+              <w:sz w:val="28"/>
+              <w:szCs w:val="28"/>
+            </w:rPr>
+            <m:t>-</m:t>
+          </m:r>
+          <m:f>
+            <m:fPr>
+              <m:ctrlPr>
+                <w:rPr>
+                  <w:rFonts w:ascii="Cambria Math" w:eastAsiaTheme="minorEastAsia" w:hAnsi="Cambria Math"/>
+                  <w:i/>
+                  <w:sz w:val="28"/>
+                  <w:szCs w:val="28"/>
+                </w:rPr>
+              </m:ctrlPr>
+            </m:fPr>
+            <m:num>
+              <m:r>
+                <w:rPr>
+                  <w:rFonts w:ascii="Cambria Math" w:eastAsiaTheme="minorEastAsia" w:hAnsi="Cambria Math"/>
+                  <w:sz w:val="28"/>
+                  <w:szCs w:val="28"/>
+                </w:rPr>
+                <m:t>9</m:t>
+              </m:r>
+            </m:num>
+            <m:den>
+              <m:r>
+                <w:rPr>
+                  <w:rFonts w:ascii="Cambria Math" w:eastAsiaTheme="minorEastAsia" w:hAnsi="Cambria Math"/>
+                  <w:sz w:val="28"/>
+                  <w:szCs w:val="28"/>
+                </w:rPr>
+                <m:t>7</m:t>
+              </m:r>
+            </m:den>
+          </m:f>
+        </m:oMath>
+      </m:oMathPara>
+    </w:p>
+    <w:p>
+      <w:pPr>
+        <w:rPr>
+          <w:rFonts w:ascii="Times New Roman" w:eastAsiaTheme="minorEastAsia" w:hAnsi="Times New Roman" w:cs="Times New Roman"/>
+          <w:iCs/>
+          <w:sz w:val="28"/>
+          <w:szCs w:val="28"/>
+        </w:rPr>
+      </w:pPr>
+      <w:r>
+        <w:rPr>
+          <w:rFonts w:ascii="Times New Roman" w:eastAsiaTheme="minorEastAsia" w:hAnsi="Times New Roman" w:cs="Times New Roman"/>
+          <w:iCs/>
+          <w:sz w:val="28"/>
+          <w:szCs w:val="28"/>
+        </w:rPr>
+        <w:t xml:space="preserve">Итоговое выражение для </w:t>
+      </w:r>
+      <m:oMath>
+        <m:r>
+          <w:rPr>
+            <w:rFonts w:ascii="Cambria Math" w:eastAsiaTheme="minorEastAsia" w:hAnsi="Cambria Math" w:cs="Times New Roman"/>
+            <w:sz w:val="28"/>
+            <w:szCs w:val="28"/>
+            <w:lang w:val="en-US"/>
+          </w:rPr>
+          <m:t>y</m:t>
+        </m:r>
+        <m:r>
+          <w:rPr>
+            <w:rFonts w:ascii="Cambria Math" w:eastAsiaTheme="minorEastAsia" w:hAnsi="Cambria Math" w:cs="Times New Roman"/>
+            <w:sz w:val="28"/>
+            <w:szCs w:val="28"/>
+          </w:rPr>
+          <m:t>(</m:t>
+        </m:r>
+        <m:r>
+          <w:rPr>
+            <w:rFonts w:ascii="Cambria Math" w:eastAsiaTheme="minorEastAsia" w:hAnsi="Cambria Math" w:cs="Times New Roman"/>
+            <w:sz w:val="28"/>
+            <w:szCs w:val="28"/>
+            <w:lang w:val="en-US"/>
+          </w:rPr>
+          <m:t>t</m:t>
+        </m:r>
+        <m:r>
+          <w:rPr>
+            <w:rFonts w:ascii="Cambria Math" w:eastAsiaTheme="minorEastAsia" w:hAnsi="Cambria Math" w:cs="Times New Roman"/>
+            <w:sz w:val="28"/>
+            <w:szCs w:val="28"/>
+          </w:rPr>
+          <m:t>)</m:t>
+        </m:r>
+      </m:oMath>
+      <w:r>
+        <w:rPr>
+          <w:rFonts w:ascii="Times New Roman" w:eastAsiaTheme="minorEastAsia" w:hAnsi="Times New Roman" w:cs="Times New Roman"/>
+          <w:iCs/>
+          <w:sz w:val="28"/>
+          <w:szCs w:val="28"/>
+        </w:rPr>
+        <w:t>:</w:t>
+      </w:r>
+    </w:p>
+    <w:p>
+      <w:pPr>
+        <w:rPr>
+          <w:rFonts w:eastAsiaTheme="minorEastAsia"/>
+          <w:sz w:val="28"/>
+          <w:szCs w:val="28"/>
+        </w:rPr>
+      </w:pPr>
+      <m:oMathPara>
+        <m:oMath>
+          <m:r>
+            <w:rPr>
+              <w:rFonts w:ascii="Cambria Math" w:eastAsiaTheme="minorEastAsia" w:hAnsi="Cambria Math" w:cs="Times New Roman"/>
+              <w:sz w:val="28"/>
+              <w:szCs w:val="28"/>
+            </w:rPr>
+            <m:t>y=</m:t>
+          </m:r>
+          <m:f>
+            <m:fPr>
+              <m:ctrlPr>
+                <w:rPr>
+                  <w:rFonts w:ascii="Cambria Math" w:eastAsiaTheme="minorEastAsia" w:hAnsi="Cambria Math"/>
+                  <w:i/>
+                  <w:sz w:val="28"/>
+                  <w:szCs w:val="28"/>
+                </w:rPr>
+              </m:ctrlPr>
+            </m:fPr>
+            <m:num>
+              <m:r>
+                <w:rPr>
+                  <w:rFonts w:ascii="Cambria Math" w:eastAsiaTheme="minorEastAsia" w:hAnsi="Cambria Math"/>
+                  <w:sz w:val="28"/>
+                  <w:szCs w:val="28"/>
+                </w:rPr>
+                <m:t>1</m:t>
+              </m:r>
+            </m:num>
+            <m:den>
+              <m:r>
+                <w:rPr>
+                  <w:rFonts w:ascii="Cambria Math" w:eastAsiaTheme="minorEastAsia" w:hAnsi="Cambria Math"/>
+                  <w:sz w:val="28"/>
+                  <w:szCs w:val="28"/>
+                </w:rPr>
+                <m:t>-</m:t>
+              </m:r>
+              <m:f>
+                <m:fPr>
+                  <m:ctrlPr>
+                    <w:rPr>
+                      <w:rFonts w:ascii="Cambria Math" w:eastAsiaTheme="minorEastAsia" w:hAnsi="Cambria Math"/>
+                      <w:i/>
+                      <w:sz w:val="28"/>
+                      <w:szCs w:val="28"/>
+                    </w:rPr>
+                  </m:ctrlPr>
+                </m:fPr>
+                <m:num>
+                  <m:r>
+                    <w:rPr>
+                      <w:rFonts w:ascii="Cambria Math" w:eastAsiaTheme="minorEastAsia" w:hAnsi="Cambria Math"/>
+                      <w:sz w:val="28"/>
+                      <w:szCs w:val="28"/>
+                    </w:rPr>
+                    <m:t>9</m:t>
+                  </m:r>
+                </m:num>
+                <m:den>
+                  <m:r>
+                    <w:rPr>
+                      <w:rFonts w:ascii="Cambria Math" w:eastAsiaTheme="minorEastAsia" w:hAnsi="Cambria Math"/>
+                      <w:sz w:val="28"/>
+                      <w:szCs w:val="28"/>
+                    </w:rPr>
+                    <m:t>7</m:t>
+                  </m:r>
+                </m:den>
+              </m:f>
               <m:sSup>
                 <m:sSupPr>
                   <m:ctrlPr>
@@ -6141,7 +6539,47 @@
                   <w:sz w:val="28"/>
                   <w:szCs w:val="28"/>
                 </w:rPr>
-                <m:t>-C</m:t>
+                <m:t>-3</m:t>
+              </m:r>
+            </m:den>
+          </m:f>
+          <m:r>
+            <w:rPr>
+              <w:rFonts w:ascii="Cambria Math" w:eastAsiaTheme="minorEastAsia" w:hAnsi="Cambria Math"/>
+              <w:sz w:val="28"/>
+              <w:szCs w:val="28"/>
+            </w:rPr>
+            <m:t>+</m:t>
+          </m:r>
+          <m:f>
+            <m:fPr>
+              <m:ctrlPr>
+                <w:rPr>
+                  <w:rFonts w:ascii="Cambria Math" w:eastAsiaTheme="minorEastAsia" w:hAnsi="Cambria Math"/>
+                  <w:i/>
+                  <w:sz w:val="28"/>
+                  <w:szCs w:val="28"/>
+                </w:rPr>
+              </m:ctrlPr>
+            </m:fPr>
+            <m:num>
+              <m:r>
+                <w:rPr>
+                  <w:rFonts w:ascii="Cambria Math" w:eastAsiaTheme="minorEastAsia" w:hAnsi="Cambria Math"/>
+                  <w:sz w:val="28"/>
+                  <w:szCs w:val="28"/>
+                </w:rPr>
+                <m:t>1</m:t>
+              </m:r>
+            </m:num>
+            <m:den>
+              <m:r>
+                <w:rPr>
+                  <w:rFonts w:ascii="Cambria Math" w:eastAsiaTheme="minorEastAsia" w:hAnsi="Cambria Math"/>
+                  <w:sz w:val="28"/>
+                  <w:szCs w:val="28"/>
+                </w:rPr>
+                <m:t>3</m:t>
               </m:r>
             </m:den>
           </m:f>
@@ -6151,8 +6589,25 @@
     <w:p>
       <w:pPr>
         <w:rPr>
+          <w:rFonts w:ascii="Times New Roman" w:eastAsiaTheme="minorEastAsia" w:hAnsi="Times New Roman" w:cs="Times New Roman"/>
+          <w:sz w:val="28"/>
+          <w:szCs w:val="28"/>
+        </w:rPr>
+      </w:pPr>
+      <w:r>
+        <w:rPr>
+          <w:rFonts w:ascii="Times New Roman" w:eastAsiaTheme="minorEastAsia" w:hAnsi="Times New Roman" w:cs="Times New Roman"/>
+          <w:sz w:val="28"/>
+          <w:szCs w:val="28"/>
+        </w:rPr>
+        <w:t>Вычислим аналитические значения:</w:t>
+      </w:r>
+    </w:p>
+    <w:p>
+      <w:pPr>
+        <w:rPr>
           <w:rFonts w:eastAsiaTheme="minorEastAsia"/>
-          <w:i/>
+          <w:iCs/>
           <w:sz w:val="28"/>
           <w:szCs w:val="28"/>
           <w:lang w:val="en-US"/>
@@ -6167,21 +6622,22 @@
               <w:szCs w:val="28"/>
               <w:lang w:val="en-US"/>
             </w:rPr>
-            <m:t>y=</m:t>
+            <m:t>y</m:t>
           </m:r>
-          <m:f>
-            <m:fPr>
+          <m:d>
+            <m:dPr>
               <m:ctrlPr>
                 <w:rPr>
                   <w:rFonts w:ascii="Cambria Math" w:eastAsiaTheme="minorEastAsia" w:hAnsi="Cambria Math"/>
                   <w:i/>
+                  <w:iCs/>
                   <w:sz w:val="28"/>
                   <w:szCs w:val="28"/>
                   <w:lang w:val="en-US"/>
                 </w:rPr>
               </m:ctrlPr>
-            </m:fPr>
-            <m:num>
+            </m:dPr>
+            <m:e>
               <m:r>
                 <w:rPr>
                   <w:rFonts w:ascii="Cambria Math" w:eastAsiaTheme="minorEastAsia" w:hAnsi="Cambria Math"/>
@@ -6189,21 +6645,10 @@
                   <w:szCs w:val="28"/>
                   <w:lang w:val="en-US"/>
                 </w:rPr>
-                <m:t>1</m:t>
+                <m:t>0.5</m:t>
               </m:r>
-            </m:num>
-            <m:den>
-              <m:r>
-                <w:rPr>
-                  <w:rFonts w:ascii="Cambria Math" w:eastAsiaTheme="minorEastAsia" w:hAnsi="Cambria Math"/>
-                  <w:sz w:val="28"/>
-                  <w:szCs w:val="28"/>
-                  <w:lang w:val="en-US"/>
-                </w:rPr>
-                <m:t>3</m:t>
-              </m:r>
-            </m:den>
-          </m:f>
+            </m:e>
+          </m:d>
           <m:r>
             <w:rPr>
               <w:rFonts w:ascii="Cambria Math" w:eastAsiaTheme="minorEastAsia" w:hAnsi="Cambria Math"/>
@@ -6211,108 +6656,17 @@
               <w:szCs w:val="28"/>
               <w:lang w:val="en-US"/>
             </w:rPr>
-            <m:t>-</m:t>
+            <m:t>=</m:t>
           </m:r>
-          <m:f>
-            <m:fPr>
-              <m:ctrlPr>
-                <w:rPr>
-                  <w:rFonts w:ascii="Cambria Math" w:eastAsiaTheme="minorEastAsia" w:hAnsi="Cambria Math"/>
-                  <w:i/>
-                  <w:sz w:val="28"/>
-                  <w:szCs w:val="28"/>
-                  <w:lang w:val="en-US"/>
-                </w:rPr>
-              </m:ctrlPr>
-            </m:fPr>
-            <m:num>
-              <m:r>
-                <w:rPr>
-                  <w:rFonts w:ascii="Cambria Math" w:eastAsiaTheme="minorEastAsia" w:hAnsi="Cambria Math"/>
-                  <w:sz w:val="28"/>
-                  <w:szCs w:val="28"/>
-                  <w:lang w:val="en-US"/>
-                </w:rPr>
-                <m:t>1</m:t>
-              </m:r>
-            </m:num>
-            <m:den>
-              <m:r>
-                <w:rPr>
-                  <w:rFonts w:ascii="Cambria Math" w:eastAsiaTheme="minorEastAsia" w:hAnsi="Cambria Math"/>
-                  <w:sz w:val="28"/>
-                  <w:szCs w:val="28"/>
-                  <w:lang w:val="en-US"/>
-                </w:rPr>
-                <m:t>9C*</m:t>
-              </m:r>
-              <m:sSup>
-                <m:sSupPr>
-                  <m:ctrlPr>
-                    <w:rPr>
-                      <w:rFonts w:ascii="Cambria Math" w:eastAsiaTheme="minorEastAsia" w:hAnsi="Cambria Math"/>
-                      <w:i/>
-                      <w:sz w:val="28"/>
-                      <w:szCs w:val="28"/>
-                    </w:rPr>
-                  </m:ctrlPr>
-                </m:sSupPr>
-                <m:e>
-                  <m:r>
-                    <w:rPr>
-                      <w:rFonts w:ascii="Cambria Math" w:eastAsiaTheme="minorEastAsia" w:hAnsi="Cambria Math"/>
-                      <w:sz w:val="28"/>
-                      <w:szCs w:val="28"/>
-                    </w:rPr>
-                    <m:t>e</m:t>
-                  </m:r>
-                </m:e>
-                <m:sup>
-                  <m:f>
-                    <m:fPr>
-                      <m:ctrlPr>
-                        <w:rPr>
-                          <w:rFonts w:ascii="Cambria Math" w:eastAsiaTheme="minorEastAsia" w:hAnsi="Cambria Math"/>
-                          <w:i/>
-                          <w:sz w:val="28"/>
-                          <w:szCs w:val="28"/>
-                        </w:rPr>
-                      </m:ctrlPr>
-                    </m:fPr>
-                    <m:num>
-                      <m:r>
-                        <w:rPr>
-                          <w:rFonts w:ascii="Cambria Math" w:eastAsiaTheme="minorEastAsia" w:hAnsi="Cambria Math"/>
-                          <w:sz w:val="28"/>
-                          <w:szCs w:val="28"/>
-                          <w:lang w:val="en-US"/>
-                        </w:rPr>
-                        <m:t>t</m:t>
-                      </m:r>
-                    </m:num>
-                    <m:den>
-                      <m:r>
-                        <w:rPr>
-                          <w:rFonts w:ascii="Cambria Math" w:eastAsiaTheme="minorEastAsia" w:hAnsi="Cambria Math"/>
-                          <w:sz w:val="28"/>
-                          <w:szCs w:val="28"/>
-                        </w:rPr>
-                        <m:t>2</m:t>
-                      </m:r>
-                    </m:den>
-                  </m:f>
-                </m:sup>
-              </m:sSup>
-              <m:r>
-                <w:rPr>
-                  <w:rFonts w:ascii="Cambria Math" w:eastAsiaTheme="minorEastAsia" w:hAnsi="Cambria Math"/>
-                  <w:sz w:val="28"/>
-                  <w:szCs w:val="28"/>
-                </w:rPr>
-                <m:t>+3</m:t>
-              </m:r>
-            </m:den>
-          </m:f>
+          <m:r>
+            <w:rPr>
+              <w:rFonts w:ascii="Cambria Math" w:eastAsiaTheme="minorEastAsia" w:hAnsi="Cambria Math"/>
+              <w:sz w:val="28"/>
+              <w:szCs w:val="28"/>
+              <w:lang w:val="en-US"/>
+            </w:rPr>
+            <m:t>0.118</m:t>
+          </m:r>
         </m:oMath>
       </m:oMathPara>
     </w:p>
@@ -6320,7 +6674,7 @@
       <w:pPr>
         <w:rPr>
           <w:rFonts w:eastAsiaTheme="minorEastAsia"/>
-          <w:i/>
+          <w:iCs/>
           <w:sz w:val="28"/>
           <w:szCs w:val="28"/>
           <w:lang w:val="en-US"/>
@@ -6335,87 +6689,33 @@
               <w:szCs w:val="28"/>
               <w:lang w:val="en-US"/>
             </w:rPr>
-            <m:t>C=0</m:t>
+            <m:t>y</m:t>
           </m:r>
-        </m:oMath>
-      </m:oMathPara>
-    </w:p>
-    <w:p>
-      <w:pPr>
-        <w:rPr>
-          <w:rFonts w:eastAsiaTheme="minorEastAsia"/>
-          <w:iCs/>
-          <w:sz w:val="28"/>
-          <w:szCs w:val="28"/>
-        </w:rPr>
-      </w:pPr>
-      <w:r>
-        <w:rPr>
-          <w:rFonts w:eastAsiaTheme="minorEastAsia"/>
-          <w:iCs/>
-          <w:sz w:val="28"/>
-          <w:szCs w:val="28"/>
-        </w:rPr>
-        <w:t xml:space="preserve">Итоговое выражение для </w:t>
-      </w:r>
-      <m:oMath>
-        <m:r>
-          <w:rPr>
-            <w:rFonts w:ascii="Cambria Math" w:eastAsiaTheme="minorEastAsia" w:hAnsi="Cambria Math"/>
-            <w:sz w:val="28"/>
-            <w:szCs w:val="28"/>
-            <w:lang w:val="en-US"/>
-          </w:rPr>
-          <m:t>y</m:t>
-        </m:r>
-        <m:r>
-          <w:rPr>
-            <w:rFonts w:ascii="Cambria Math" w:eastAsiaTheme="minorEastAsia" w:hAnsi="Cambria Math"/>
-            <w:sz w:val="28"/>
-            <w:szCs w:val="28"/>
-          </w:rPr>
-          <m:t>(</m:t>
-        </m:r>
-        <m:r>
-          <w:rPr>
-            <w:rFonts w:ascii="Cambria Math" w:eastAsiaTheme="minorEastAsia" w:hAnsi="Cambria Math"/>
-            <w:sz w:val="28"/>
-            <w:szCs w:val="28"/>
-            <w:lang w:val="en-US"/>
-          </w:rPr>
-          <m:t>t</m:t>
-        </m:r>
-        <m:r>
-          <w:rPr>
-            <w:rFonts w:ascii="Cambria Math" w:eastAsiaTheme="minorEastAsia" w:hAnsi="Cambria Math"/>
-            <w:sz w:val="28"/>
-            <w:szCs w:val="28"/>
-          </w:rPr>
-          <m:t>)</m:t>
-        </m:r>
-      </m:oMath>
-      <w:r>
-        <w:rPr>
-          <w:rFonts w:eastAsiaTheme="minorEastAsia"/>
-          <w:iCs/>
-          <w:sz w:val="28"/>
-          <w:szCs w:val="28"/>
-        </w:rPr>
-        <w:t>:</w:t>
-      </w:r>
-    </w:p>
-    <w:p>
-      <w:pPr>
-        <w:rPr>
-          <w:rFonts w:eastAsiaTheme="minorEastAsia"/>
-          <w:iCs/>
-          <w:sz w:val="28"/>
-          <w:szCs w:val="28"/>
-          <w:lang w:val="en-US"/>
-        </w:rPr>
-      </w:pPr>
-      <m:oMathPara>
-        <m:oMath>
+          <m:d>
+            <m:dPr>
+              <m:ctrlPr>
+                <w:rPr>
+                  <w:rFonts w:ascii="Cambria Math" w:eastAsiaTheme="minorEastAsia" w:hAnsi="Cambria Math"/>
+                  <w:i/>
+                  <w:iCs/>
+                  <w:sz w:val="28"/>
+                  <w:szCs w:val="28"/>
+                  <w:lang w:val="en-US"/>
+                </w:rPr>
+              </m:ctrlPr>
+            </m:dPr>
+            <m:e>
+              <m:r>
+                <w:rPr>
+                  <w:rFonts w:ascii="Cambria Math" w:eastAsiaTheme="minorEastAsia" w:hAnsi="Cambria Math"/>
+                  <w:sz w:val="28"/>
+                  <w:szCs w:val="28"/>
+                  <w:lang w:val="en-US"/>
+                </w:rPr>
+                <m:t>1</m:t>
+              </m:r>
+            </m:e>
+          </m:d>
           <m:r>
             <w:rPr>
               <w:rFonts w:ascii="Cambria Math" w:eastAsiaTheme="minorEastAsia" w:hAnsi="Cambria Math"/>
@@ -6423,7 +6723,16 @@
               <w:szCs w:val="28"/>
               <w:lang w:val="en-US"/>
             </w:rPr>
-            <m:t>y=0</m:t>
+            <m:t>=</m:t>
+          </m:r>
+          <m:r>
+            <w:rPr>
+              <w:rFonts w:ascii="Cambria Math" w:eastAsiaTheme="minorEastAsia" w:hAnsi="Cambria Math"/>
+              <w:sz w:val="28"/>
+              <w:szCs w:val="28"/>
+              <w:lang w:val="en-US"/>
+            </w:rPr>
+            <m:t>0.138</m:t>
           </m:r>
         </m:oMath>
       </m:oMathPara>
@@ -6431,7 +6740,7 @@
     <w:p>
       <w:pPr>
         <w:rPr>
-          <w:rFonts w:eastAsiaTheme="minorEastAsia"/>
+          <w:rFonts w:ascii="Times New Roman" w:eastAsiaTheme="minorEastAsia" w:hAnsi="Times New Roman" w:cs="Times New Roman"/>
           <w:iCs/>
           <w:sz w:val="28"/>
           <w:szCs w:val="28"/>
@@ -6439,18 +6748,438 @@
       </w:pPr>
       <w:r>
         <w:rPr>
-          <w:rFonts w:eastAsiaTheme="minorEastAsia"/>
+          <w:rFonts w:ascii="Times New Roman" w:eastAsiaTheme="minorEastAsia" w:hAnsi="Times New Roman" w:cs="Times New Roman"/>
           <w:iCs/>
           <w:sz w:val="28"/>
           <w:szCs w:val="28"/>
         </w:rPr>
-        <w:t>Тогда абсолютная погрешность для всех случаев равна 0.</w:t>
+        <w:t xml:space="preserve">Вычислим </w:t>
+      </w:r>
+      <w:r>
+        <w:rPr>
+          <w:rFonts w:ascii="Times New Roman" w:hAnsi="Times New Roman" w:cs="Times New Roman"/>
+          <w:sz w:val="28"/>
+          <w:szCs w:val="28"/>
+        </w:rPr>
+        <w:t>абсолютные погрешности вычислений на каждом</w:t>
+      </w:r>
+      <w:r>
+        <w:rPr>
+          <w:rFonts w:ascii="Times New Roman" w:hAnsi="Times New Roman" w:cs="Times New Roman"/>
+          <w:sz w:val="28"/>
+          <w:szCs w:val="28"/>
+        </w:rPr>
+        <w:t xml:space="preserve"> </w:t>
+      </w:r>
+      <w:r>
+        <w:rPr>
+          <w:rFonts w:ascii="Times New Roman" w:hAnsi="Times New Roman" w:cs="Times New Roman"/>
+          <w:sz w:val="28"/>
+          <w:szCs w:val="28"/>
+        </w:rPr>
+        <w:t>рассматриваемом</w:t>
+      </w:r>
+      <w:r>
+        <w:rPr>
+          <w:rFonts w:ascii="Times New Roman" w:eastAsiaTheme="minorEastAsia" w:hAnsi="Times New Roman" w:cs="Times New Roman"/>
+          <w:iCs/>
+          <w:sz w:val="28"/>
+          <w:szCs w:val="28"/>
+        </w:rPr>
+        <w:t xml:space="preserve"> </w:t>
+      </w:r>
+      <w:r>
+        <w:rPr>
+          <w:rFonts w:ascii="Times New Roman" w:eastAsiaTheme="minorEastAsia" w:hAnsi="Times New Roman" w:cs="Times New Roman"/>
+          <w:iCs/>
+          <w:sz w:val="28"/>
+          <w:szCs w:val="28"/>
+        </w:rPr>
+        <w:t>шаге:</w:t>
       </w:r>
     </w:p>
     <w:p>
       <w:pPr>
         <w:rPr>
-          <w:rFonts w:eastAsiaTheme="minorEastAsia"/>
+          <w:rFonts w:ascii="Times New Roman" w:eastAsiaTheme="minorEastAsia" w:hAnsi="Times New Roman" w:cs="Times New Roman"/>
+          <w:i/>
+          <w:iCs/>
+          <w:sz w:val="28"/>
+          <w:szCs w:val="28"/>
+        </w:rPr>
+      </w:pPr>
+      <m:oMathPara>
+        <m:oMath>
+          <m:d>
+            <m:dPr>
+              <m:begChr m:val="|"/>
+              <m:endChr m:val="|"/>
+              <m:ctrlPr>
+                <w:rPr>
+                  <w:rFonts w:ascii="Cambria Math" w:eastAsiaTheme="minorEastAsia" w:hAnsi="Cambria Math" w:cs="Times New Roman"/>
+                  <w:i/>
+                  <w:iCs/>
+                  <w:sz w:val="28"/>
+                  <w:szCs w:val="28"/>
+                </w:rPr>
+              </m:ctrlPr>
+            </m:dPr>
+            <m:e>
+              <m:sSub>
+                <m:sSubPr>
+                  <m:ctrlPr>
+                    <w:rPr>
+                      <w:rFonts w:ascii="Cambria Math" w:eastAsiaTheme="minorEastAsia" w:hAnsi="Cambria Math" w:cs="Times New Roman"/>
+                      <w:i/>
+                      <w:sz w:val="28"/>
+                      <w:szCs w:val="28"/>
+                    </w:rPr>
+                  </m:ctrlPr>
+                </m:sSubPr>
+                <m:e>
+                  <m:r>
+                    <w:rPr>
+                      <w:rFonts w:ascii="Cambria Math" w:eastAsiaTheme="minorEastAsia" w:hAnsi="Cambria Math" w:cs="Times New Roman"/>
+                      <w:sz w:val="28"/>
+                      <w:szCs w:val="28"/>
+                    </w:rPr>
+                    <m:t>w</m:t>
+                  </m:r>
+                </m:e>
+                <m:sub>
+                  <m:r>
+                    <w:rPr>
+                      <w:rFonts w:ascii="Cambria Math" w:eastAsiaTheme="minorEastAsia" w:hAnsi="Cambria Math" w:cs="Times New Roman"/>
+                      <w:sz w:val="28"/>
+                      <w:szCs w:val="28"/>
+                    </w:rPr>
+                    <m:t>1</m:t>
+                  </m:r>
+                </m:sub>
+              </m:sSub>
+              <m:r>
+                <w:rPr>
+                  <w:rFonts w:ascii="Cambria Math" w:eastAsiaTheme="minorEastAsia" w:hAnsi="Cambria Math" w:cs="Times New Roman"/>
+                  <w:sz w:val="28"/>
+                  <w:szCs w:val="28"/>
+                </w:rPr>
+                <m:t>-</m:t>
+              </m:r>
+              <m:r>
+                <w:rPr>
+                  <w:rFonts w:ascii="Cambria Math" w:eastAsiaTheme="minorEastAsia" w:hAnsi="Cambria Math"/>
+                  <w:sz w:val="28"/>
+                  <w:szCs w:val="28"/>
+                  <w:lang w:val="en-US"/>
+                </w:rPr>
+                <m:t>y</m:t>
+              </m:r>
+              <m:d>
+                <m:dPr>
+                  <m:ctrlPr>
+                    <w:rPr>
+                      <w:rFonts w:ascii="Cambria Math" w:eastAsiaTheme="minorEastAsia" w:hAnsi="Cambria Math"/>
+                      <w:i/>
+                      <w:iCs/>
+                      <w:sz w:val="28"/>
+                      <w:szCs w:val="28"/>
+                      <w:lang w:val="en-US"/>
+                    </w:rPr>
+                  </m:ctrlPr>
+                </m:dPr>
+                <m:e>
+                  <m:r>
+                    <w:rPr>
+                      <w:rFonts w:ascii="Cambria Math" w:eastAsiaTheme="minorEastAsia" w:hAnsi="Cambria Math"/>
+                      <w:sz w:val="28"/>
+                      <w:szCs w:val="28"/>
+                      <w:lang w:val="en-US"/>
+                    </w:rPr>
+                    <m:t>0.5</m:t>
+                  </m:r>
+                </m:e>
+              </m:d>
+            </m:e>
+          </m:d>
+          <m:r>
+            <w:rPr>
+              <w:rFonts w:ascii="Cambria Math" w:eastAsiaTheme="minorEastAsia" w:hAnsi="Cambria Math" w:cs="Times New Roman"/>
+              <w:sz w:val="28"/>
+              <w:szCs w:val="28"/>
+            </w:rPr>
+            <m:t>=</m:t>
+          </m:r>
+          <m:d>
+            <m:dPr>
+              <m:begChr m:val="|"/>
+              <m:endChr m:val="|"/>
+              <m:ctrlPr>
+                <w:rPr>
+                  <w:rFonts w:ascii="Cambria Math" w:eastAsiaTheme="minorEastAsia" w:hAnsi="Cambria Math" w:cs="Times New Roman"/>
+                  <w:i/>
+                  <w:iCs/>
+                  <w:sz w:val="28"/>
+                  <w:szCs w:val="28"/>
+                </w:rPr>
+              </m:ctrlPr>
+            </m:dPr>
+            <m:e>
+              <m:f>
+                <m:fPr>
+                  <m:ctrlPr>
+                    <w:rPr>
+                      <w:rFonts w:ascii="Cambria Math" w:eastAsiaTheme="minorEastAsia" w:hAnsi="Cambria Math"/>
+                      <w:i/>
+                      <w:sz w:val="28"/>
+                      <w:szCs w:val="28"/>
+                    </w:rPr>
+                  </m:ctrlPr>
+                </m:fPr>
+                <m:num>
+                  <m:r>
+                    <w:rPr>
+                      <w:rFonts w:ascii="Cambria Math" w:eastAsiaTheme="minorEastAsia" w:hAnsi="Cambria Math"/>
+                      <w:sz w:val="28"/>
+                      <w:szCs w:val="28"/>
+                    </w:rPr>
+                    <m:t>47</m:t>
+                  </m:r>
+                </m:num>
+                <m:den>
+                  <m:r>
+                    <w:rPr>
+                      <w:rFonts w:ascii="Cambria Math" w:eastAsiaTheme="minorEastAsia" w:hAnsi="Cambria Math"/>
+                      <w:sz w:val="28"/>
+                      <w:szCs w:val="28"/>
+                    </w:rPr>
+                    <m:t>400</m:t>
+                  </m:r>
+                </m:den>
+              </m:f>
+              <m:r>
+                <w:rPr>
+                  <w:rFonts w:ascii="Cambria Math" w:eastAsiaTheme="minorEastAsia" w:hAnsi="Cambria Math"/>
+                  <w:sz w:val="28"/>
+                  <w:szCs w:val="28"/>
+                </w:rPr>
+                <m:t>-</m:t>
+              </m:r>
+              <m:r>
+                <w:rPr>
+                  <w:rFonts w:ascii="Cambria Math" w:eastAsiaTheme="minorEastAsia" w:hAnsi="Cambria Math"/>
+                  <w:sz w:val="28"/>
+                  <w:szCs w:val="28"/>
+                  <w:lang w:val="en-US"/>
+                </w:rPr>
+                <m:t>0.118</m:t>
+              </m:r>
+            </m:e>
+          </m:d>
+          <m:r>
+            <w:rPr>
+              <w:rFonts w:ascii="Cambria Math" w:eastAsiaTheme="minorEastAsia" w:hAnsi="Cambria Math"/>
+              <w:sz w:val="28"/>
+              <w:szCs w:val="28"/>
+              <w:lang w:val="en-US"/>
+            </w:rPr>
+            <m:t>=0.106</m:t>
+          </m:r>
+        </m:oMath>
+      </m:oMathPara>
+    </w:p>
+    <w:p>
+      <w:pPr>
+        <w:rPr>
+          <w:rFonts w:ascii="Times New Roman" w:eastAsiaTheme="minorEastAsia" w:hAnsi="Times New Roman" w:cs="Times New Roman"/>
+          <w:iCs/>
+          <w:sz w:val="28"/>
+          <w:szCs w:val="28"/>
+        </w:rPr>
+      </w:pPr>
+      <m:oMathPara>
+        <m:oMath>
+          <m:d>
+            <m:dPr>
+              <m:begChr m:val="|"/>
+              <m:endChr m:val="|"/>
+              <m:ctrlPr>
+                <w:rPr>
+                  <w:rFonts w:ascii="Cambria Math" w:eastAsiaTheme="minorEastAsia" w:hAnsi="Cambria Math" w:cs="Times New Roman"/>
+                  <w:i/>
+                  <w:iCs/>
+                  <w:sz w:val="28"/>
+                  <w:szCs w:val="28"/>
+                </w:rPr>
+              </m:ctrlPr>
+            </m:dPr>
+            <m:e>
+              <m:sSub>
+                <m:sSubPr>
+                  <m:ctrlPr>
+                    <w:rPr>
+                      <w:rFonts w:ascii="Cambria Math" w:eastAsiaTheme="minorEastAsia" w:hAnsi="Cambria Math" w:cs="Times New Roman"/>
+                      <w:i/>
+                      <w:sz w:val="28"/>
+                      <w:szCs w:val="28"/>
+                    </w:rPr>
+                  </m:ctrlPr>
+                </m:sSubPr>
+                <m:e>
+                  <m:r>
+                    <w:rPr>
+                      <w:rFonts w:ascii="Cambria Math" w:eastAsiaTheme="minorEastAsia" w:hAnsi="Cambria Math" w:cs="Times New Roman"/>
+                      <w:sz w:val="28"/>
+                      <w:szCs w:val="28"/>
+                    </w:rPr>
+                    <m:t>w</m:t>
+                  </m:r>
+                </m:e>
+                <m:sub>
+                  <m:r>
+                    <w:rPr>
+                      <w:rFonts w:ascii="Cambria Math" w:eastAsiaTheme="minorEastAsia" w:hAnsi="Cambria Math" w:cs="Times New Roman"/>
+                      <w:sz w:val="28"/>
+                      <w:szCs w:val="28"/>
+                    </w:rPr>
+                    <m:t>1</m:t>
+                  </m:r>
+                </m:sub>
+              </m:sSub>
+              <m:r>
+                <w:rPr>
+                  <w:rFonts w:ascii="Cambria Math" w:eastAsiaTheme="minorEastAsia" w:hAnsi="Cambria Math" w:cs="Times New Roman"/>
+                  <w:sz w:val="28"/>
+                  <w:szCs w:val="28"/>
+                </w:rPr>
+                <m:t>-</m:t>
+              </m:r>
+              <m:r>
+                <w:rPr>
+                  <w:rFonts w:ascii="Cambria Math" w:eastAsiaTheme="minorEastAsia" w:hAnsi="Cambria Math"/>
+                  <w:sz w:val="28"/>
+                  <w:szCs w:val="28"/>
+                  <w:lang w:val="en-US"/>
+                </w:rPr>
+                <m:t>y</m:t>
+              </m:r>
+              <m:d>
+                <m:dPr>
+                  <m:ctrlPr>
+                    <w:rPr>
+                      <w:rFonts w:ascii="Cambria Math" w:eastAsiaTheme="minorEastAsia" w:hAnsi="Cambria Math"/>
+                      <w:i/>
+                      <w:iCs/>
+                      <w:sz w:val="28"/>
+                      <w:szCs w:val="28"/>
+                      <w:lang w:val="en-US"/>
+                    </w:rPr>
+                  </m:ctrlPr>
+                </m:dPr>
+                <m:e>
+                  <m:r>
+                    <w:rPr>
+                      <w:rFonts w:ascii="Cambria Math" w:eastAsiaTheme="minorEastAsia" w:hAnsi="Cambria Math"/>
+                      <w:sz w:val="28"/>
+                      <w:szCs w:val="28"/>
+                      <w:lang w:val="en-US"/>
+                    </w:rPr>
+                    <m:t>1</m:t>
+                  </m:r>
+                </m:e>
+              </m:d>
+            </m:e>
+          </m:d>
+          <m:r>
+            <w:rPr>
+              <w:rFonts w:ascii="Cambria Math" w:eastAsiaTheme="minorEastAsia" w:hAnsi="Cambria Math" w:cs="Times New Roman"/>
+              <w:sz w:val="28"/>
+              <w:szCs w:val="28"/>
+            </w:rPr>
+            <m:t>=</m:t>
+          </m:r>
+          <m:d>
+            <m:dPr>
+              <m:begChr m:val="|"/>
+              <m:endChr m:val="|"/>
+              <m:ctrlPr>
+                <w:rPr>
+                  <w:rFonts w:ascii="Cambria Math" w:eastAsiaTheme="minorEastAsia" w:hAnsi="Cambria Math" w:cs="Times New Roman"/>
+                  <w:i/>
+                  <w:iCs/>
+                  <w:sz w:val="28"/>
+                  <w:szCs w:val="28"/>
+                </w:rPr>
+              </m:ctrlPr>
+            </m:dPr>
+            <m:e>
+              <m:f>
+                <m:fPr>
+                  <m:ctrlPr>
+                    <w:rPr>
+                      <w:rFonts w:ascii="Cambria Math" w:eastAsiaTheme="minorEastAsia" w:hAnsi="Cambria Math" w:cs="Times New Roman"/>
+                      <w:i/>
+                      <w:iCs/>
+                      <w:sz w:val="28"/>
+                      <w:szCs w:val="28"/>
+                    </w:rPr>
+                  </m:ctrlPr>
+                </m:fPr>
+                <m:num>
+                  <m:r>
+                    <w:rPr>
+                      <w:rFonts w:ascii="Cambria Math" w:eastAsiaTheme="minorEastAsia" w:hAnsi="Cambria Math" w:cs="Times New Roman"/>
+                      <w:sz w:val="28"/>
+                      <w:szCs w:val="28"/>
+                    </w:rPr>
+                    <m:t>87373</m:t>
+                  </m:r>
+                </m:num>
+                <m:den>
+                  <m:r>
+                    <w:rPr>
+                      <w:rFonts w:ascii="Cambria Math" w:eastAsiaTheme="minorEastAsia" w:hAnsi="Cambria Math" w:cs="Times New Roman"/>
+                      <w:sz w:val="28"/>
+                      <w:szCs w:val="28"/>
+                    </w:rPr>
+                    <m:t>640000</m:t>
+                  </m:r>
+                </m:den>
+              </m:f>
+              <m:r>
+                <w:rPr>
+                  <w:rFonts w:ascii="Cambria Math" w:eastAsiaTheme="minorEastAsia" w:hAnsi="Cambria Math" w:cs="Times New Roman"/>
+                  <w:sz w:val="28"/>
+                  <w:szCs w:val="28"/>
+                </w:rPr>
+                <m:t>-</m:t>
+              </m:r>
+              <m:r>
+                <w:rPr>
+                  <w:rFonts w:ascii="Cambria Math" w:eastAsiaTheme="minorEastAsia" w:hAnsi="Cambria Math"/>
+                  <w:sz w:val="28"/>
+                  <w:szCs w:val="28"/>
+                  <w:lang w:val="en-US"/>
+                </w:rPr>
+                <m:t>0.138</m:t>
+              </m:r>
+            </m:e>
+          </m:d>
+          <m:r>
+            <w:rPr>
+              <w:rFonts w:ascii="Cambria Math" w:eastAsiaTheme="minorEastAsia" w:hAnsi="Cambria Math"/>
+              <w:sz w:val="28"/>
+              <w:szCs w:val="28"/>
+              <w:lang w:val="en-US"/>
+            </w:rPr>
+            <m:t>=0.001</m:t>
+          </m:r>
+        </m:oMath>
+      </m:oMathPara>
+    </w:p>
+    <w:p>
+      <w:pPr>
+        <w:rPr>
+          <w:rFonts w:ascii="Times New Roman" w:eastAsiaTheme="minorEastAsia" w:hAnsi="Times New Roman" w:cs="Times New Roman"/>
           <w:iCs/>
           <w:sz w:val="28"/>
           <w:szCs w:val="28"/>
@@ -6458,7 +7187,7 @@
       </w:pPr>
       <w:r>
         <w:rPr>
-          <w:rFonts w:eastAsiaTheme="minorEastAsia"/>
+          <w:rFonts w:ascii="Times New Roman" w:eastAsiaTheme="minorEastAsia" w:hAnsi="Times New Roman" w:cs="Times New Roman"/>
           <w:iCs/>
           <w:sz w:val="28"/>
           <w:szCs w:val="28"/>
@@ -6473,21 +7202,19 @@
           <w:iCs/>
           <w:sz w:val="28"/>
           <w:szCs w:val="28"/>
+          <w:lang w:val="en-US"/>
         </w:rPr>
       </w:pPr>
       <w:r>
         <w:rPr>
-          <w:rFonts w:eastAsiaTheme="minorEastAsia"/>
-          <w:iCs/>
           <w:noProof/>
-          <w:sz w:val="28"/>
-          <w:szCs w:val="28"/>
-        </w:rPr>
+        </w:rPr>
+        <w:lastRenderedPageBreak/>
         <w:drawing>
-          <wp:inline distT="0" distB="0" distL="0" distR="0" wp14:anchorId="3DDC7A88" wp14:editId="74E152FD">
-            <wp:extent cx="1517936" cy="1545534"/>
-            <wp:effectExtent l="0" t="0" r="6350" b="0"/>
-            <wp:docPr id="4" name="Рисунок 4"/>
+          <wp:inline distT="0" distB="0" distL="0" distR="0" wp14:anchorId="6C24B61F" wp14:editId="622F3C7B">
+            <wp:extent cx="5940425" cy="4853305"/>
+            <wp:effectExtent l="0" t="0" r="3175" b="4445"/>
+            <wp:docPr id="5" name="Рисунок 5"/>
             <wp:cNvGraphicFramePr>
               <a:graphicFrameLocks xmlns:a="http://schemas.openxmlformats.org/drawingml/2006/main" noChangeAspect="1"/>
             </wp:cNvGraphicFramePr>
@@ -6495,87 +7222,36 @@
               <a:graphicData uri="http://schemas.openxmlformats.org/drawingml/2006/picture">
                 <pic:pic xmlns:pic="http://schemas.openxmlformats.org/drawingml/2006/picture">
                   <pic:nvPicPr>
-                    <pic:cNvPr id="1" name=""/>
-                    <pic:cNvPicPr/>
+                    <pic:cNvPr id="0" name="Picture 2"/>
+                    <pic:cNvPicPr>
+                      <a:picLocks noChangeAspect="1" noChangeArrowheads="1"/>
+                    </pic:cNvPicPr>
                   </pic:nvPicPr>
-                  <pic:blipFill rotWithShape="1">
-                    <a:blip r:embed="rId4"/>
-                    <a:srcRect r="12749" b="17568"/>
-                    <a:stretch/>
+                  <pic:blipFill>
+                    <a:blip r:embed="rId4">
+                      <a:extLst>
+                        <a:ext uri="{28A0092B-C50C-407E-A947-70E740481C1C}">
+                          <a14:useLocalDpi xmlns:a14="http://schemas.microsoft.com/office/drawing/2010/main" val="0"/>
+                        </a:ext>
+                      </a:extLst>
+                    </a:blip>
+                    <a:srcRect/>
+                    <a:stretch>
+                      <a:fillRect/>
+                    </a:stretch>
                   </pic:blipFill>
                   <pic:spPr bwMode="auto">
                     <a:xfrm>
                       <a:off x="0" y="0"/>
-                      <a:ext cx="1526906" cy="1554667"/>
+                      <a:ext cx="5940425" cy="4853305"/>
                     </a:xfrm>
                     <a:prstGeom prst="rect">
                       <a:avLst/>
                     </a:prstGeom>
+                    <a:noFill/>
                     <a:ln>
                       <a:noFill/>
                     </a:ln>
-                    <a:extLst>
-                      <a:ext uri="{53640926-AAD7-44D8-BBD7-CCE9431645EC}">
-                        <a14:shadowObscured xmlns:a14="http://schemas.microsoft.com/office/drawing/2010/main"/>
-                      </a:ext>
-                    </a:extLst>
-                  </pic:spPr>
-                </pic:pic>
-              </a:graphicData>
-            </a:graphic>
-          </wp:inline>
-        </w:drawing>
-      </w:r>
-    </w:p>
-    <w:p>
-      <w:pPr>
-        <w:rPr>
-          <w:rFonts w:eastAsiaTheme="minorEastAsia"/>
-          <w:iCs/>
-          <w:sz w:val="28"/>
-          <w:szCs w:val="28"/>
-          <w:lang w:val="en-US"/>
-        </w:rPr>
-      </w:pPr>
-      <w:r>
-        <w:rPr>
-          <w:rFonts w:eastAsiaTheme="minorEastAsia"/>
-          <w:iCs/>
-          <w:noProof/>
-          <w:sz w:val="28"/>
-          <w:szCs w:val="28"/>
-          <w:lang w:val="en-US"/>
-        </w:rPr>
-        <w:lastRenderedPageBreak/>
-        <w:drawing>
-          <wp:inline distT="0" distB="0" distL="0" distR="0" wp14:anchorId="657E1DF2" wp14:editId="0564C517">
-            <wp:extent cx="5940425" cy="4625340"/>
-            <wp:effectExtent l="0" t="0" r="3175" b="3810"/>
-            <wp:docPr id="3" name="Рисунок 3"/>
-            <wp:cNvGraphicFramePr>
-              <a:graphicFrameLocks xmlns:a="http://schemas.openxmlformats.org/drawingml/2006/main" noChangeAspect="1"/>
-            </wp:cNvGraphicFramePr>
-            <a:graphic xmlns:a="http://schemas.openxmlformats.org/drawingml/2006/main">
-              <a:graphicData uri="http://schemas.openxmlformats.org/drawingml/2006/picture">
-                <pic:pic xmlns:pic="http://schemas.openxmlformats.org/drawingml/2006/picture">
-                  <pic:nvPicPr>
-                    <pic:cNvPr id="1" name=""/>
-                    <pic:cNvPicPr/>
-                  </pic:nvPicPr>
-                  <pic:blipFill>
-                    <a:blip r:embed="rId5"/>
-                    <a:stretch>
-                      <a:fillRect/>
-                    </a:stretch>
-                  </pic:blipFill>
-                  <pic:spPr>
-                    <a:xfrm>
-                      <a:off x="0" y="0"/>
-                      <a:ext cx="5940425" cy="4625340"/>
-                    </a:xfrm>
-                    <a:prstGeom prst="rect">
-                      <a:avLst/>
-                    </a:prstGeom>
                   </pic:spPr>
                 </pic:pic>
               </a:graphicData>

</xml_diff>